<commit_message>
updated template and my preparation
</commit_message>
<xml_diff>
--- a/Preparation_template.docx
+++ b/Preparation_template.docx
@@ -1,6 +1,6 @@
 
 <file path=word/document.xml><?xml version="1.0" encoding="utf-8"?>
-<w:document xmlns:wpc="http://schemas.microsoft.com/office/word/2010/wordprocessingCanvas" xmlns:cx="http://schemas.microsoft.com/office/drawing/2014/chartex" xmlns:cx1="http://schemas.microsoft.com/office/drawing/2015/9/8/chartex" xmlns:cx2="http://schemas.microsoft.com/office/drawing/2015/10/21/chartex" xmlns:cx3="http://schemas.microsoft.com/office/drawing/2016/5/9/chartex" xmlns:cx4="http://schemas.microsoft.com/office/drawing/2016/5/10/chartex" xmlns:cx5="http://schemas.microsoft.com/office/drawing/2016/5/11/chartex" xmlns:cx6="http://schemas.microsoft.com/office/drawing/2016/5/12/chartex" xmlns:cx7="http://schemas.microsoft.com/office/drawing/2016/5/13/chartex" xmlns:cx8="http://schemas.microsoft.com/office/drawing/2016/5/14/chartex" xmlns:mc="http://schemas.openxmlformats.org/markup-compatibility/2006" xmlns:aink="http://schemas.microsoft.com/office/drawing/2016/ink" xmlns:am3d="http://schemas.microsoft.com/office/drawing/2017/model3d" xmlns:o="urn:schemas-microsoft-com:office:office" xmlns:r="http://schemas.openxmlformats.org/officeDocument/2006/relationships" xmlns:m="http://schemas.openxmlformats.org/officeDocument/2006/math" xmlns:v="urn:schemas-microsoft-com:vml" xmlns:wp14="http://schemas.microsoft.com/office/word/2010/wordprocessingDrawing" xmlns:wp="http://schemas.openxmlformats.org/drawingml/2006/wordprocessingDrawing" xmlns:w10="urn:schemas-microsoft-com:office:word" xmlns:w="http://schemas.openxmlformats.org/wordprocessingml/2006/main" xmlns:w14="http://schemas.microsoft.com/office/word/2010/wordml" xmlns:w15="http://schemas.microsoft.com/office/word/2012/wordml" xmlns:w16cid="http://schemas.microsoft.com/office/word/2016/wordml/cid" xmlns:w16se="http://schemas.microsoft.com/office/word/2015/wordml/symex" xmlns:wpg="http://schemas.microsoft.com/office/word/2010/wordprocessingGroup" xmlns:wpi="http://schemas.microsoft.com/office/word/2010/wordprocessingInk" xmlns:wne="http://schemas.microsoft.com/office/word/2006/wordml" xmlns:wps="http://schemas.microsoft.com/office/word/2010/wordprocessingShape" mc:Ignorable="w14 w15 w16se w16cid wp14">
+<w:document xmlns:wpc="http://schemas.microsoft.com/office/word/2010/wordprocessingCanvas" xmlns:mc="http://schemas.openxmlformats.org/markup-compatibility/2006" xmlns:o="urn:schemas-microsoft-com:office:office" xmlns:r="http://schemas.openxmlformats.org/officeDocument/2006/relationships" xmlns:m="http://schemas.openxmlformats.org/officeDocument/2006/math" xmlns:v="urn:schemas-microsoft-com:vml" xmlns:wp14="http://schemas.microsoft.com/office/word/2010/wordprocessingDrawing" xmlns:wp="http://schemas.openxmlformats.org/drawingml/2006/wordprocessingDrawing" xmlns:w10="urn:schemas-microsoft-com:office:word" xmlns:w="http://schemas.openxmlformats.org/wordprocessingml/2006/main" xmlns:w14="http://schemas.microsoft.com/office/word/2010/wordml" xmlns:w15="http://schemas.microsoft.com/office/word/2012/wordml" xmlns:wpg="http://schemas.microsoft.com/office/word/2010/wordprocessingGroup" xmlns:wpi="http://schemas.microsoft.com/office/word/2010/wordprocessingInk" xmlns:wne="http://schemas.microsoft.com/office/word/2006/wordml" xmlns:wps="http://schemas.microsoft.com/office/word/2010/wordprocessingShape" mc:Ignorable="w14 w15 wp14">
   <w:body>
     <w:p>
       <w:pPr>
@@ -548,6 +548,8 @@
           <w:lang w:val="nl-BE" w:eastAsia="nl-BE"/>
         </w:rPr>
       </w:pPr>
+      <w:bookmarkStart w:id="0" w:name="_GoBack"/>
+      <w:bookmarkEnd w:id="0"/>
     </w:p>
     <w:p>
       <w:pPr>
@@ -601,8 +603,6 @@
         </w:rPr>
         <w:t>Extra Documents</w:t>
       </w:r>
-      <w:bookmarkStart w:id="0" w:name="_GoBack"/>
-      <w:bookmarkEnd w:id="0"/>
     </w:p>
     <w:p>
       <w:pPr>
@@ -647,12 +647,7 @@
       </w:pPr>
     </w:p>
     <w:sectPr>
-      <w:headerReference w:type="even" r:id="rId9"/>
-      <w:headerReference w:type="default" r:id="rId10"/>
-      <w:footerReference w:type="even" r:id="rId11"/>
-      <w:footerReference w:type="default" r:id="rId12"/>
-      <w:headerReference w:type="first" r:id="rId13"/>
-      <w:footerReference w:type="first" r:id="rId14"/>
+      <w:footerReference w:type="default" r:id="rId9"/>
       <w:endnotePr>
         <w:numFmt w:val="lowerLetter"/>
       </w:endnotePr>
@@ -668,7 +663,7 @@
 </file>
 
 <file path=word/endnotes.xml><?xml version="1.0" encoding="utf-8"?>
-<w:endnotes xmlns:wpc="http://schemas.microsoft.com/office/word/2010/wordprocessingCanvas" xmlns:cx="http://schemas.microsoft.com/office/drawing/2014/chartex" xmlns:cx1="http://schemas.microsoft.com/office/drawing/2015/9/8/chartex" xmlns:cx2="http://schemas.microsoft.com/office/drawing/2015/10/21/chartex" xmlns:cx3="http://schemas.microsoft.com/office/drawing/2016/5/9/chartex" xmlns:cx4="http://schemas.microsoft.com/office/drawing/2016/5/10/chartex" xmlns:cx5="http://schemas.microsoft.com/office/drawing/2016/5/11/chartex" xmlns:cx6="http://schemas.microsoft.com/office/drawing/2016/5/12/chartex" xmlns:cx7="http://schemas.microsoft.com/office/drawing/2016/5/13/chartex" xmlns:cx8="http://schemas.microsoft.com/office/drawing/2016/5/14/chartex" xmlns:mc="http://schemas.openxmlformats.org/markup-compatibility/2006" xmlns:aink="http://schemas.microsoft.com/office/drawing/2016/ink" xmlns:am3d="http://schemas.microsoft.com/office/drawing/2017/model3d" xmlns:o="urn:schemas-microsoft-com:office:office" xmlns:r="http://schemas.openxmlformats.org/officeDocument/2006/relationships" xmlns:m="http://schemas.openxmlformats.org/officeDocument/2006/math" xmlns:v="urn:schemas-microsoft-com:vml" xmlns:wp14="http://schemas.microsoft.com/office/word/2010/wordprocessingDrawing" xmlns:wp="http://schemas.openxmlformats.org/drawingml/2006/wordprocessingDrawing" xmlns:w10="urn:schemas-microsoft-com:office:word" xmlns:w="http://schemas.openxmlformats.org/wordprocessingml/2006/main" xmlns:w14="http://schemas.microsoft.com/office/word/2010/wordml" xmlns:w15="http://schemas.microsoft.com/office/word/2012/wordml" xmlns:w16cid="http://schemas.microsoft.com/office/word/2016/wordml/cid" xmlns:w16se="http://schemas.microsoft.com/office/word/2015/wordml/symex" xmlns:wpg="http://schemas.microsoft.com/office/word/2010/wordprocessingGroup" xmlns:wpi="http://schemas.microsoft.com/office/word/2010/wordprocessingInk" xmlns:wne="http://schemas.microsoft.com/office/word/2006/wordml" xmlns:wps="http://schemas.microsoft.com/office/word/2010/wordprocessingShape" mc:Ignorable="w14 w15 w16se w16cid wp14">
+<w:endnotes xmlns:wpc="http://schemas.microsoft.com/office/word/2010/wordprocessingCanvas" xmlns:mc="http://schemas.openxmlformats.org/markup-compatibility/2006" xmlns:o="urn:schemas-microsoft-com:office:office" xmlns:r="http://schemas.openxmlformats.org/officeDocument/2006/relationships" xmlns:m="http://schemas.openxmlformats.org/officeDocument/2006/math" xmlns:v="urn:schemas-microsoft-com:vml" xmlns:wp14="http://schemas.microsoft.com/office/word/2010/wordprocessingDrawing" xmlns:wp="http://schemas.openxmlformats.org/drawingml/2006/wordprocessingDrawing" xmlns:w10="urn:schemas-microsoft-com:office:word" xmlns:w="http://schemas.openxmlformats.org/wordprocessingml/2006/main" xmlns:w14="http://schemas.microsoft.com/office/word/2010/wordml" xmlns:w15="http://schemas.microsoft.com/office/word/2012/wordml" xmlns:wpg="http://schemas.microsoft.com/office/word/2010/wordprocessingGroup" xmlns:wpi="http://schemas.microsoft.com/office/word/2010/wordprocessingInk" xmlns:wne="http://schemas.microsoft.com/office/word/2006/wordml" xmlns:wps="http://schemas.microsoft.com/office/word/2010/wordprocessingShape" mc:Ignorable="w14 w15 wp14">
   <w:endnote w:type="separator" w:id="-1">
     <w:p>
       <w:r>
@@ -690,23 +685,16 @@
 </file>
 
 <file path=word/footer1.xml><?xml version="1.0" encoding="utf-8"?>
-<w:ftr xmlns:wpc="http://schemas.microsoft.com/office/word/2010/wordprocessingCanvas" xmlns:cx="http://schemas.microsoft.com/office/drawing/2014/chartex" xmlns:cx1="http://schemas.microsoft.com/office/drawing/2015/9/8/chartex" xmlns:cx2="http://schemas.microsoft.com/office/drawing/2015/10/21/chartex" xmlns:cx3="http://schemas.microsoft.com/office/drawing/2016/5/9/chartex" xmlns:cx4="http://schemas.microsoft.com/office/drawing/2016/5/10/chartex" xmlns:cx5="http://schemas.microsoft.com/office/drawing/2016/5/11/chartex" xmlns:cx6="http://schemas.microsoft.com/office/drawing/2016/5/12/chartex" xmlns:cx7="http://schemas.microsoft.com/office/drawing/2016/5/13/chartex" xmlns:cx8="http://schemas.microsoft.com/office/drawing/2016/5/14/chartex" xmlns:mc="http://schemas.openxmlformats.org/markup-compatibility/2006" xmlns:aink="http://schemas.microsoft.com/office/drawing/2016/ink" xmlns:am3d="http://schemas.microsoft.com/office/drawing/2017/model3d" xmlns:o="urn:schemas-microsoft-com:office:office" xmlns:r="http://schemas.openxmlformats.org/officeDocument/2006/relationships" xmlns:m="http://schemas.openxmlformats.org/officeDocument/2006/math" xmlns:v="urn:schemas-microsoft-com:vml" xmlns:wp14="http://schemas.microsoft.com/office/word/2010/wordprocessingDrawing" xmlns:wp="http://schemas.openxmlformats.org/drawingml/2006/wordprocessingDrawing" xmlns:w10="urn:schemas-microsoft-com:office:word" xmlns:w="http://schemas.openxmlformats.org/wordprocessingml/2006/main" xmlns:w14="http://schemas.microsoft.com/office/word/2010/wordml" xmlns:w15="http://schemas.microsoft.com/office/word/2012/wordml" xmlns:w16cid="http://schemas.microsoft.com/office/word/2016/wordml/cid" xmlns:w16se="http://schemas.microsoft.com/office/word/2015/wordml/symex" xmlns:wpg="http://schemas.microsoft.com/office/word/2010/wordprocessingGroup" xmlns:wpi="http://schemas.microsoft.com/office/word/2010/wordprocessingInk" xmlns:wne="http://schemas.microsoft.com/office/word/2006/wordml" xmlns:wps="http://schemas.microsoft.com/office/word/2010/wordprocessingShape" mc:Ignorable="w14 w15 w16se w16cid wp14">
+<w:ftr xmlns:wpc="http://schemas.microsoft.com/office/word/2010/wordprocessingCanvas" xmlns:mc="http://schemas.openxmlformats.org/markup-compatibility/2006" xmlns:o="urn:schemas-microsoft-com:office:office" xmlns:r="http://schemas.openxmlformats.org/officeDocument/2006/relationships" xmlns:m="http://schemas.openxmlformats.org/officeDocument/2006/math" xmlns:v="urn:schemas-microsoft-com:vml" xmlns:wp14="http://schemas.microsoft.com/office/word/2010/wordprocessingDrawing" xmlns:wp="http://schemas.openxmlformats.org/drawingml/2006/wordprocessingDrawing" xmlns:w10="urn:schemas-microsoft-com:office:word" xmlns:w="http://schemas.openxmlformats.org/wordprocessingml/2006/main" xmlns:w14="http://schemas.microsoft.com/office/word/2010/wordml" xmlns:w15="http://schemas.microsoft.com/office/word/2012/wordml" xmlns:wpg="http://schemas.microsoft.com/office/word/2010/wordprocessingGroup" xmlns:wpi="http://schemas.microsoft.com/office/word/2010/wordprocessingInk" xmlns:wne="http://schemas.microsoft.com/office/word/2006/wordml" xmlns:wps="http://schemas.microsoft.com/office/word/2010/wordprocessingShape" mc:Ignorable="w14 w15 wp14">
   <w:p>
     <w:pPr>
       <w:pStyle w:val="Footer"/>
     </w:pPr>
-  </w:p>
-</w:ftr>
-</file>
-
-<file path=word/footer2.xml><?xml version="1.0" encoding="utf-8"?>
-<w:ftr xmlns:wpc="http://schemas.microsoft.com/office/word/2010/wordprocessingCanvas" xmlns:cx="http://schemas.microsoft.com/office/drawing/2014/chartex" xmlns:cx1="http://schemas.microsoft.com/office/drawing/2015/9/8/chartex" xmlns:cx2="http://schemas.microsoft.com/office/drawing/2015/10/21/chartex" xmlns:cx3="http://schemas.microsoft.com/office/drawing/2016/5/9/chartex" xmlns:cx4="http://schemas.microsoft.com/office/drawing/2016/5/10/chartex" xmlns:cx5="http://schemas.microsoft.com/office/drawing/2016/5/11/chartex" xmlns:cx6="http://schemas.microsoft.com/office/drawing/2016/5/12/chartex" xmlns:cx7="http://schemas.microsoft.com/office/drawing/2016/5/13/chartex" xmlns:cx8="http://schemas.microsoft.com/office/drawing/2016/5/14/chartex" xmlns:mc="http://schemas.openxmlformats.org/markup-compatibility/2006" xmlns:aink="http://schemas.microsoft.com/office/drawing/2016/ink" xmlns:am3d="http://schemas.microsoft.com/office/drawing/2017/model3d" xmlns:o="urn:schemas-microsoft-com:office:office" xmlns:r="http://schemas.openxmlformats.org/officeDocument/2006/relationships" xmlns:m="http://schemas.openxmlformats.org/officeDocument/2006/math" xmlns:v="urn:schemas-microsoft-com:vml" xmlns:wp14="http://schemas.microsoft.com/office/word/2010/wordprocessingDrawing" xmlns:wp="http://schemas.openxmlformats.org/drawingml/2006/wordprocessingDrawing" xmlns:w10="urn:schemas-microsoft-com:office:word" xmlns:w="http://schemas.openxmlformats.org/wordprocessingml/2006/main" xmlns:w14="http://schemas.microsoft.com/office/word/2010/wordml" xmlns:w15="http://schemas.microsoft.com/office/word/2012/wordml" xmlns:w16cid="http://schemas.microsoft.com/office/word/2016/wordml/cid" xmlns:w16se="http://schemas.microsoft.com/office/word/2015/wordml/symex" xmlns:wpg="http://schemas.microsoft.com/office/word/2010/wordprocessingGroup" xmlns:wpi="http://schemas.microsoft.com/office/word/2010/wordprocessingInk" xmlns:wne="http://schemas.microsoft.com/office/word/2006/wordml" xmlns:wps="http://schemas.microsoft.com/office/word/2010/wordprocessingShape" mc:Ignorable="w14 w15 w16se w16cid wp14">
-  <w:p>
-    <w:pPr>
-      <w:pStyle w:val="Footer"/>
-    </w:pPr>
     <w:r>
-      <w:t xml:space="preserve">Pagina </w:t>
+      <w:t>Page</w:t>
+    </w:r>
+    <w:r>
+      <w:t xml:space="preserve"> </w:t>
     </w:r>
     <w:r>
       <w:rPr>
@@ -740,7 +728,13 @@
       <w:fldChar w:fldCharType="end"/>
     </w:r>
     <w:r>
-      <w:t xml:space="preserve"> van </w:t>
+      <w:t xml:space="preserve"> </w:t>
+    </w:r>
+    <w:r>
+      <w:t>of</w:t>
+    </w:r>
+    <w:r>
+      <w:t xml:space="preserve"> </w:t>
     </w:r>
     <w:r>
       <w:rPr>
@@ -765,7 +759,7 @@
         <w:b/>
         <w:noProof/>
       </w:rPr>
-      <w:t>1</w:t>
+      <w:t>2</w:t>
     </w:r>
     <w:r>
       <w:rPr>
@@ -775,9 +769,6 @@
     </w:r>
     <w:r>
       <w:ptab w:relativeTo="margin" w:alignment="center" w:leader="none"/>
-    </w:r>
-    <w:r>
-      <w:t>verslagstructuur</w:t>
     </w:r>
     <w:r>
       <w:ptab w:relativeTo="margin" w:alignment="right" w:leader="none"/>
@@ -795,7 +786,7 @@
       <w:rPr>
         <w:noProof/>
       </w:rPr>
-      <w:t>7-3-2018</w:t>
+      <w:t>9-5-2018</w:t>
     </w:r>
     <w:r>
       <w:fldChar w:fldCharType="end"/>
@@ -804,18 +795,8 @@
 </w:ftr>
 </file>
 
-<file path=word/footer3.xml><?xml version="1.0" encoding="utf-8"?>
-<w:ftr xmlns:wpc="http://schemas.microsoft.com/office/word/2010/wordprocessingCanvas" xmlns:cx="http://schemas.microsoft.com/office/drawing/2014/chartex" xmlns:cx1="http://schemas.microsoft.com/office/drawing/2015/9/8/chartex" xmlns:cx2="http://schemas.microsoft.com/office/drawing/2015/10/21/chartex" xmlns:cx3="http://schemas.microsoft.com/office/drawing/2016/5/9/chartex" xmlns:cx4="http://schemas.microsoft.com/office/drawing/2016/5/10/chartex" xmlns:cx5="http://schemas.microsoft.com/office/drawing/2016/5/11/chartex" xmlns:cx6="http://schemas.microsoft.com/office/drawing/2016/5/12/chartex" xmlns:cx7="http://schemas.microsoft.com/office/drawing/2016/5/13/chartex" xmlns:cx8="http://schemas.microsoft.com/office/drawing/2016/5/14/chartex" xmlns:mc="http://schemas.openxmlformats.org/markup-compatibility/2006" xmlns:aink="http://schemas.microsoft.com/office/drawing/2016/ink" xmlns:am3d="http://schemas.microsoft.com/office/drawing/2017/model3d" xmlns:o="urn:schemas-microsoft-com:office:office" xmlns:r="http://schemas.openxmlformats.org/officeDocument/2006/relationships" xmlns:m="http://schemas.openxmlformats.org/officeDocument/2006/math" xmlns:v="urn:schemas-microsoft-com:vml" xmlns:wp14="http://schemas.microsoft.com/office/word/2010/wordprocessingDrawing" xmlns:wp="http://schemas.openxmlformats.org/drawingml/2006/wordprocessingDrawing" xmlns:w10="urn:schemas-microsoft-com:office:word" xmlns:w="http://schemas.openxmlformats.org/wordprocessingml/2006/main" xmlns:w14="http://schemas.microsoft.com/office/word/2010/wordml" xmlns:w15="http://schemas.microsoft.com/office/word/2012/wordml" xmlns:w16cid="http://schemas.microsoft.com/office/word/2016/wordml/cid" xmlns:w16se="http://schemas.microsoft.com/office/word/2015/wordml/symex" xmlns:wpg="http://schemas.microsoft.com/office/word/2010/wordprocessingGroup" xmlns:wpi="http://schemas.microsoft.com/office/word/2010/wordprocessingInk" xmlns:wne="http://schemas.microsoft.com/office/word/2006/wordml" xmlns:wps="http://schemas.microsoft.com/office/word/2010/wordprocessingShape" mc:Ignorable="w14 w15 w16se w16cid wp14">
-  <w:p>
-    <w:pPr>
-      <w:pStyle w:val="Footer"/>
-    </w:pPr>
-  </w:p>
-</w:ftr>
-</file>
-
 <file path=word/footnotes.xml><?xml version="1.0" encoding="utf-8"?>
-<w:footnotes xmlns:wpc="http://schemas.microsoft.com/office/word/2010/wordprocessingCanvas" xmlns:cx="http://schemas.microsoft.com/office/drawing/2014/chartex" xmlns:cx1="http://schemas.microsoft.com/office/drawing/2015/9/8/chartex" xmlns:cx2="http://schemas.microsoft.com/office/drawing/2015/10/21/chartex" xmlns:cx3="http://schemas.microsoft.com/office/drawing/2016/5/9/chartex" xmlns:cx4="http://schemas.microsoft.com/office/drawing/2016/5/10/chartex" xmlns:cx5="http://schemas.microsoft.com/office/drawing/2016/5/11/chartex" xmlns:cx6="http://schemas.microsoft.com/office/drawing/2016/5/12/chartex" xmlns:cx7="http://schemas.microsoft.com/office/drawing/2016/5/13/chartex" xmlns:cx8="http://schemas.microsoft.com/office/drawing/2016/5/14/chartex" xmlns:mc="http://schemas.openxmlformats.org/markup-compatibility/2006" xmlns:aink="http://schemas.microsoft.com/office/drawing/2016/ink" xmlns:am3d="http://schemas.microsoft.com/office/drawing/2017/model3d" xmlns:o="urn:schemas-microsoft-com:office:office" xmlns:r="http://schemas.openxmlformats.org/officeDocument/2006/relationships" xmlns:m="http://schemas.openxmlformats.org/officeDocument/2006/math" xmlns:v="urn:schemas-microsoft-com:vml" xmlns:wp14="http://schemas.microsoft.com/office/word/2010/wordprocessingDrawing" xmlns:wp="http://schemas.openxmlformats.org/drawingml/2006/wordprocessingDrawing" xmlns:w10="urn:schemas-microsoft-com:office:word" xmlns:w="http://schemas.openxmlformats.org/wordprocessingml/2006/main" xmlns:w14="http://schemas.microsoft.com/office/word/2010/wordml" xmlns:w15="http://schemas.microsoft.com/office/word/2012/wordml" xmlns:w16cid="http://schemas.microsoft.com/office/word/2016/wordml/cid" xmlns:w16se="http://schemas.microsoft.com/office/word/2015/wordml/symex" xmlns:wpg="http://schemas.microsoft.com/office/word/2010/wordprocessingGroup" xmlns:wpi="http://schemas.microsoft.com/office/word/2010/wordprocessingInk" xmlns:wne="http://schemas.microsoft.com/office/word/2006/wordml" xmlns:wps="http://schemas.microsoft.com/office/word/2010/wordprocessingShape" mc:Ignorable="w14 w15 w16se w16cid wp14">
+<w:footnotes xmlns:wpc="http://schemas.microsoft.com/office/word/2010/wordprocessingCanvas" xmlns:mc="http://schemas.openxmlformats.org/markup-compatibility/2006" xmlns:o="urn:schemas-microsoft-com:office:office" xmlns:r="http://schemas.openxmlformats.org/officeDocument/2006/relationships" xmlns:m="http://schemas.openxmlformats.org/officeDocument/2006/math" xmlns:v="urn:schemas-microsoft-com:vml" xmlns:wp14="http://schemas.microsoft.com/office/word/2010/wordprocessingDrawing" xmlns:wp="http://schemas.openxmlformats.org/drawingml/2006/wordprocessingDrawing" xmlns:w10="urn:schemas-microsoft-com:office:word" xmlns:w="http://schemas.openxmlformats.org/wordprocessingml/2006/main" xmlns:w14="http://schemas.microsoft.com/office/word/2010/wordml" xmlns:w15="http://schemas.microsoft.com/office/word/2012/wordml" xmlns:wpg="http://schemas.microsoft.com/office/word/2010/wordprocessingGroup" xmlns:wpi="http://schemas.microsoft.com/office/word/2010/wordprocessingInk" xmlns:wne="http://schemas.microsoft.com/office/word/2006/wordml" xmlns:wps="http://schemas.microsoft.com/office/word/2010/wordprocessingShape" mc:Ignorable="w14 w15 wp14">
   <w:footnote w:type="separator" w:id="-1">
     <w:p>
       <w:r>
@@ -833,38 +814,8 @@
 </w:footnotes>
 </file>
 
-<file path=word/header1.xml><?xml version="1.0" encoding="utf-8"?>
-<w:hdr xmlns:wpc="http://schemas.microsoft.com/office/word/2010/wordprocessingCanvas" xmlns:cx="http://schemas.microsoft.com/office/drawing/2014/chartex" xmlns:cx1="http://schemas.microsoft.com/office/drawing/2015/9/8/chartex" xmlns:cx2="http://schemas.microsoft.com/office/drawing/2015/10/21/chartex" xmlns:cx3="http://schemas.microsoft.com/office/drawing/2016/5/9/chartex" xmlns:cx4="http://schemas.microsoft.com/office/drawing/2016/5/10/chartex" xmlns:cx5="http://schemas.microsoft.com/office/drawing/2016/5/11/chartex" xmlns:cx6="http://schemas.microsoft.com/office/drawing/2016/5/12/chartex" xmlns:cx7="http://schemas.microsoft.com/office/drawing/2016/5/13/chartex" xmlns:cx8="http://schemas.microsoft.com/office/drawing/2016/5/14/chartex" xmlns:mc="http://schemas.openxmlformats.org/markup-compatibility/2006" xmlns:aink="http://schemas.microsoft.com/office/drawing/2016/ink" xmlns:am3d="http://schemas.microsoft.com/office/drawing/2017/model3d" xmlns:o="urn:schemas-microsoft-com:office:office" xmlns:r="http://schemas.openxmlformats.org/officeDocument/2006/relationships" xmlns:m="http://schemas.openxmlformats.org/officeDocument/2006/math" xmlns:v="urn:schemas-microsoft-com:vml" xmlns:wp14="http://schemas.microsoft.com/office/word/2010/wordprocessingDrawing" xmlns:wp="http://schemas.openxmlformats.org/drawingml/2006/wordprocessingDrawing" xmlns:w10="urn:schemas-microsoft-com:office:word" xmlns:w="http://schemas.openxmlformats.org/wordprocessingml/2006/main" xmlns:w14="http://schemas.microsoft.com/office/word/2010/wordml" xmlns:w15="http://schemas.microsoft.com/office/word/2012/wordml" xmlns:w16cid="http://schemas.microsoft.com/office/word/2016/wordml/cid" xmlns:w16se="http://schemas.microsoft.com/office/word/2015/wordml/symex" xmlns:wpg="http://schemas.microsoft.com/office/word/2010/wordprocessingGroup" xmlns:wpi="http://schemas.microsoft.com/office/word/2010/wordprocessingInk" xmlns:wne="http://schemas.microsoft.com/office/word/2006/wordml" xmlns:wps="http://schemas.microsoft.com/office/word/2010/wordprocessingShape" mc:Ignorable="w14 w15 w16se w16cid wp14">
-  <w:p>
-    <w:pPr>
-      <w:pStyle w:val="Header"/>
-    </w:pPr>
-  </w:p>
-</w:hdr>
-</file>
-
-<file path=word/header2.xml><?xml version="1.0" encoding="utf-8"?>
-<w:hdr xmlns:wpc="http://schemas.microsoft.com/office/word/2010/wordprocessingCanvas" xmlns:cx="http://schemas.microsoft.com/office/drawing/2014/chartex" xmlns:cx1="http://schemas.microsoft.com/office/drawing/2015/9/8/chartex" xmlns:cx2="http://schemas.microsoft.com/office/drawing/2015/10/21/chartex" xmlns:cx3="http://schemas.microsoft.com/office/drawing/2016/5/9/chartex" xmlns:cx4="http://schemas.microsoft.com/office/drawing/2016/5/10/chartex" xmlns:cx5="http://schemas.microsoft.com/office/drawing/2016/5/11/chartex" xmlns:cx6="http://schemas.microsoft.com/office/drawing/2016/5/12/chartex" xmlns:cx7="http://schemas.microsoft.com/office/drawing/2016/5/13/chartex" xmlns:cx8="http://schemas.microsoft.com/office/drawing/2016/5/14/chartex" xmlns:mc="http://schemas.openxmlformats.org/markup-compatibility/2006" xmlns:aink="http://schemas.microsoft.com/office/drawing/2016/ink" xmlns:am3d="http://schemas.microsoft.com/office/drawing/2017/model3d" xmlns:o="urn:schemas-microsoft-com:office:office" xmlns:r="http://schemas.openxmlformats.org/officeDocument/2006/relationships" xmlns:m="http://schemas.openxmlformats.org/officeDocument/2006/math" xmlns:v="urn:schemas-microsoft-com:vml" xmlns:wp14="http://schemas.microsoft.com/office/word/2010/wordprocessingDrawing" xmlns:wp="http://schemas.openxmlformats.org/drawingml/2006/wordprocessingDrawing" xmlns:w10="urn:schemas-microsoft-com:office:word" xmlns:w="http://schemas.openxmlformats.org/wordprocessingml/2006/main" xmlns:w14="http://schemas.microsoft.com/office/word/2010/wordml" xmlns:w15="http://schemas.microsoft.com/office/word/2012/wordml" xmlns:w16cid="http://schemas.microsoft.com/office/word/2016/wordml/cid" xmlns:w16se="http://schemas.microsoft.com/office/word/2015/wordml/symex" xmlns:wpg="http://schemas.microsoft.com/office/word/2010/wordprocessingGroup" xmlns:wpi="http://schemas.microsoft.com/office/word/2010/wordprocessingInk" xmlns:wne="http://schemas.microsoft.com/office/word/2006/wordml" xmlns:wps="http://schemas.microsoft.com/office/word/2010/wordprocessingShape" mc:Ignorable="w14 w15 w16se w16cid wp14">
-  <w:p>
-    <w:pPr>
-      <w:pStyle w:val="Header"/>
-    </w:pPr>
-  </w:p>
-</w:hdr>
-</file>
-
-<file path=word/header3.xml><?xml version="1.0" encoding="utf-8"?>
-<w:hdr xmlns:wpc="http://schemas.microsoft.com/office/word/2010/wordprocessingCanvas" xmlns:cx="http://schemas.microsoft.com/office/drawing/2014/chartex" xmlns:cx1="http://schemas.microsoft.com/office/drawing/2015/9/8/chartex" xmlns:cx2="http://schemas.microsoft.com/office/drawing/2015/10/21/chartex" xmlns:cx3="http://schemas.microsoft.com/office/drawing/2016/5/9/chartex" xmlns:cx4="http://schemas.microsoft.com/office/drawing/2016/5/10/chartex" xmlns:cx5="http://schemas.microsoft.com/office/drawing/2016/5/11/chartex" xmlns:cx6="http://schemas.microsoft.com/office/drawing/2016/5/12/chartex" xmlns:cx7="http://schemas.microsoft.com/office/drawing/2016/5/13/chartex" xmlns:cx8="http://schemas.microsoft.com/office/drawing/2016/5/14/chartex" xmlns:mc="http://schemas.openxmlformats.org/markup-compatibility/2006" xmlns:aink="http://schemas.microsoft.com/office/drawing/2016/ink" xmlns:am3d="http://schemas.microsoft.com/office/drawing/2017/model3d" xmlns:o="urn:schemas-microsoft-com:office:office" xmlns:r="http://schemas.openxmlformats.org/officeDocument/2006/relationships" xmlns:m="http://schemas.openxmlformats.org/officeDocument/2006/math" xmlns:v="urn:schemas-microsoft-com:vml" xmlns:wp14="http://schemas.microsoft.com/office/word/2010/wordprocessingDrawing" xmlns:wp="http://schemas.openxmlformats.org/drawingml/2006/wordprocessingDrawing" xmlns:w10="urn:schemas-microsoft-com:office:word" xmlns:w="http://schemas.openxmlformats.org/wordprocessingml/2006/main" xmlns:w14="http://schemas.microsoft.com/office/word/2010/wordml" xmlns:w15="http://schemas.microsoft.com/office/word/2012/wordml" xmlns:w16cid="http://schemas.microsoft.com/office/word/2016/wordml/cid" xmlns:w16se="http://schemas.microsoft.com/office/word/2015/wordml/symex" xmlns:wpg="http://schemas.microsoft.com/office/word/2010/wordprocessingGroup" xmlns:wpi="http://schemas.microsoft.com/office/word/2010/wordprocessingInk" xmlns:wne="http://schemas.microsoft.com/office/word/2006/wordml" xmlns:wps="http://schemas.microsoft.com/office/word/2010/wordprocessingShape" mc:Ignorable="w14 w15 w16se w16cid wp14">
-  <w:p>
-    <w:pPr>
-      <w:pStyle w:val="Header"/>
-    </w:pPr>
-  </w:p>
-</w:hdr>
-</file>
-
 <file path=word/numbering.xml><?xml version="1.0" encoding="utf-8"?>
-<w:numbering xmlns:wpc="http://schemas.microsoft.com/office/word/2010/wordprocessingCanvas" xmlns:cx="http://schemas.microsoft.com/office/drawing/2014/chartex" xmlns:cx1="http://schemas.microsoft.com/office/drawing/2015/9/8/chartex" xmlns:cx2="http://schemas.microsoft.com/office/drawing/2015/10/21/chartex" xmlns:cx3="http://schemas.microsoft.com/office/drawing/2016/5/9/chartex" xmlns:cx4="http://schemas.microsoft.com/office/drawing/2016/5/10/chartex" xmlns:cx5="http://schemas.microsoft.com/office/drawing/2016/5/11/chartex" xmlns:cx6="http://schemas.microsoft.com/office/drawing/2016/5/12/chartex" xmlns:cx7="http://schemas.microsoft.com/office/drawing/2016/5/13/chartex" xmlns:cx8="http://schemas.microsoft.com/office/drawing/2016/5/14/chartex" xmlns:mc="http://schemas.openxmlformats.org/markup-compatibility/2006" xmlns:aink="http://schemas.microsoft.com/office/drawing/2016/ink" xmlns:am3d="http://schemas.microsoft.com/office/drawing/2017/model3d" xmlns:o="urn:schemas-microsoft-com:office:office" xmlns:r="http://schemas.openxmlformats.org/officeDocument/2006/relationships" xmlns:m="http://schemas.openxmlformats.org/officeDocument/2006/math" xmlns:v="urn:schemas-microsoft-com:vml" xmlns:wp14="http://schemas.microsoft.com/office/word/2010/wordprocessingDrawing" xmlns:wp="http://schemas.openxmlformats.org/drawingml/2006/wordprocessingDrawing" xmlns:w10="urn:schemas-microsoft-com:office:word" xmlns:w="http://schemas.openxmlformats.org/wordprocessingml/2006/main" xmlns:w14="http://schemas.microsoft.com/office/word/2010/wordml" xmlns:w15="http://schemas.microsoft.com/office/word/2012/wordml" xmlns:w16cid="http://schemas.microsoft.com/office/word/2016/wordml/cid" xmlns:w16se="http://schemas.microsoft.com/office/word/2015/wordml/symex" xmlns:wpg="http://schemas.microsoft.com/office/word/2010/wordprocessingGroup" xmlns:wpi="http://schemas.microsoft.com/office/word/2010/wordprocessingInk" xmlns:wne="http://schemas.microsoft.com/office/word/2006/wordml" xmlns:wps="http://schemas.microsoft.com/office/word/2010/wordprocessingShape" mc:Ignorable="w14 w15 w16se w16cid wp14">
+<w:numbering xmlns:wpc="http://schemas.microsoft.com/office/word/2010/wordprocessingCanvas" xmlns:mc="http://schemas.openxmlformats.org/markup-compatibility/2006" xmlns:o="urn:schemas-microsoft-com:office:office" xmlns:r="http://schemas.openxmlformats.org/officeDocument/2006/relationships" xmlns:m="http://schemas.openxmlformats.org/officeDocument/2006/math" xmlns:v="urn:schemas-microsoft-com:vml" xmlns:wp14="http://schemas.microsoft.com/office/word/2010/wordprocessingDrawing" xmlns:wp="http://schemas.openxmlformats.org/drawingml/2006/wordprocessingDrawing" xmlns:w10="urn:schemas-microsoft-com:office:word" xmlns:w="http://schemas.openxmlformats.org/wordprocessingml/2006/main" xmlns:w14="http://schemas.microsoft.com/office/word/2010/wordml" xmlns:w15="http://schemas.microsoft.com/office/word/2012/wordml" xmlns:wpg="http://schemas.microsoft.com/office/word/2010/wordprocessingGroup" xmlns:wpi="http://schemas.microsoft.com/office/word/2010/wordprocessingInk" xmlns:wne="http://schemas.microsoft.com/office/word/2006/wordml" xmlns:wps="http://schemas.microsoft.com/office/word/2010/wordprocessingShape" mc:Ignorable="w14 w15 wp14">
   <w:abstractNum w:abstractNumId="0" w15:restartNumberingAfterBreak="0">
     <w:nsid w:val="FFFFFF7C"/>
     <w:multiLevelType w:val="singleLevel"/>
@@ -2479,7 +2430,7 @@
 </file>
 
 <file path=word/styles.xml><?xml version="1.0" encoding="utf-8"?>
-<w:styles xmlns:mc="http://schemas.openxmlformats.org/markup-compatibility/2006" xmlns:r="http://schemas.openxmlformats.org/officeDocument/2006/relationships" xmlns:w="http://schemas.openxmlformats.org/wordprocessingml/2006/main" xmlns:w14="http://schemas.microsoft.com/office/word/2010/wordml" xmlns:w15="http://schemas.microsoft.com/office/word/2012/wordml" xmlns:w16cid="http://schemas.microsoft.com/office/word/2016/wordml/cid" xmlns:w16se="http://schemas.microsoft.com/office/word/2015/wordml/symex" mc:Ignorable="w14 w15 w16se w16cid">
+<w:styles xmlns:mc="http://schemas.openxmlformats.org/markup-compatibility/2006" xmlns:r="http://schemas.openxmlformats.org/officeDocument/2006/relationships" xmlns:w="http://schemas.openxmlformats.org/wordprocessingml/2006/main" xmlns:w14="http://schemas.microsoft.com/office/word/2010/wordml" xmlns:w15="http://schemas.microsoft.com/office/word/2012/wordml" mc:Ignorable="w14 w15">
   <w:docDefaults>
     <w:rPrDefault>
       <w:rPr>
@@ -2489,7 +2440,7 @@
     </w:rPrDefault>
     <w:pPrDefault/>
   </w:docDefaults>
-  <w:latentStyles w:defLockedState="0" w:defUIPriority="0" w:defSemiHidden="0" w:defUnhideWhenUsed="0" w:defQFormat="0" w:count="375">
+  <w:latentStyles w:defLockedState="0" w:defUIPriority="0" w:defSemiHidden="0" w:defUnhideWhenUsed="0" w:defQFormat="0" w:count="371">
     <w:lsdException w:name="Normal" w:qFormat="1"/>
     <w:lsdException w:name="heading 1" w:qFormat="1"/>
     <w:lsdException w:name="heading 2" w:qFormat="1"/>
@@ -2635,6 +2586,8 @@
     <w:lsdException w:name="Table Subtle 2" w:semiHidden="1" w:unhideWhenUsed="1"/>
     <w:lsdException w:name="Table Web 1" w:semiHidden="1" w:unhideWhenUsed="1"/>
     <w:lsdException w:name="Table Web 2" w:semiHidden="1" w:unhideWhenUsed="1"/>
+    <w:lsdException w:name="Table Web 3" w:semiHidden="1" w:unhideWhenUsed="1"/>
+    <w:lsdException w:name="Table Theme" w:semiHidden="1" w:unhideWhenUsed="1"/>
     <w:lsdException w:name="Placeholder Text" w:semiHidden="1" w:uiPriority="99"/>
     <w:lsdException w:name="No Spacing" w:uiPriority="1" w:qFormat="1"/>
     <w:lsdException w:name="Light Shading" w:uiPriority="60"/>
@@ -2850,10 +2803,6 @@
     <w:lsdException w:name="List Table 5 Dark Accent 6" w:uiPriority="50"/>
     <w:lsdException w:name="List Table 6 Colorful Accent 6" w:uiPriority="51"/>
     <w:lsdException w:name="List Table 7 Colorful Accent 6" w:uiPriority="52"/>
-    <w:lsdException w:name="Mention" w:semiHidden="1" w:uiPriority="99" w:unhideWhenUsed="1"/>
-    <w:lsdException w:name="Smart Hyperlink" w:semiHidden="1" w:uiPriority="99" w:unhideWhenUsed="1"/>
-    <w:lsdException w:name="Hashtag" w:semiHidden="1" w:uiPriority="99" w:unhideWhenUsed="1"/>
-    <w:lsdException w:name="Unresolved Mention" w:semiHidden="1" w:uiPriority="99" w:unhideWhenUsed="1"/>
   </w:latentStyles>
   <w:style w:type="paragraph" w:default="1" w:styleId="Normal">
     <w:name w:val="Normal"/>
@@ -7536,7 +7485,7 @@
 </file>
 
 <file path=customXml/itemProps1.xml><?xml version="1.0" encoding="utf-8"?>
-<ds:datastoreItem xmlns:ds="http://schemas.openxmlformats.org/officeDocument/2006/customXml" ds:itemID="{D34E7BC5-64B2-4B88-826D-F615BE15E868}">
+<ds:datastoreItem xmlns:ds="http://schemas.openxmlformats.org/officeDocument/2006/customXml" ds:itemID="{378E6051-44BA-484A-A37A-F9A8D799877D}">
   <ds:schemaRefs>
     <ds:schemaRef ds:uri="http://schemas.openxmlformats.org/officeDocument/2006/bibliography"/>
   </ds:schemaRefs>

</xml_diff>